<commit_message>
Finished the test cases, and working on the algorithm.
</commit_message>
<xml_diff>
--- a/Exam Prep - 1 - Calendar - Algorithm.docx
+++ b/Exam Prep - 1 - Calendar - Algorithm.docx
@@ -25,8 +25,6 @@
       <w:r>
         <w:t>In plain English, point-form, think through the steps necessary to solve the given problem.</w:t>
       </w:r>
-      <w:bookmarkStart w:id="0" w:name="_GoBack"/>
-      <w:bookmarkEnd w:id="0"/>
     </w:p>
     <w:p>
       <w:pPr>
@@ -81,10 +79,7 @@
         <w:pStyle w:val="Body"/>
       </w:pPr>
       <w:r>
-        <w:t xml:space="preserve">In code, of course, these translate to conditional statements, loops, </w:t>
-      </w:r>
-      <w:r>
-        <w:t>and using variables.</w:t>
+        <w:t>In code, of course, these translate to conditional statements, loops, and using variables.</w:t>
       </w:r>
     </w:p>
     <w:p>
@@ -114,6 +109,9 @@
     <w:p>
       <w:pPr>
         <w:pStyle w:val="Body"/>
+        <w:rPr>
+          <w:rFonts w:ascii="Arial Unicode MS" w:hAnsi="Arial Unicode MS"/>
+        </w:rPr>
       </w:pPr>
       <w:r>
         <w:rPr>
@@ -125,27 +123,273 @@
     <w:p>
       <w:pPr>
         <w:pStyle w:val="Body"/>
-      </w:pPr>
-    </w:p>
-    <w:p>
-      <w:pPr>
-        <w:pStyle w:val="Body"/>
-        <w:numPr>
-          <w:ilvl w:val="0"/>
-          <w:numId w:val="1"/>
-        </w:numPr>
-      </w:pPr>
-      <w:r>
         <w:rPr>
           <w:rFonts w:ascii="Arial Unicode MS" w:hAnsi="Arial Unicode MS"/>
         </w:rPr>
-        <w:t>first line</w:t>
-      </w:r>
-    </w:p>
-    <w:p>
-      <w:pPr>
-        <w:pStyle w:val="Body"/>
-      </w:pPr>
+      </w:pPr>
+    </w:p>
+    <w:p>
+      <w:pPr>
+        <w:pStyle w:val="Body"/>
+      </w:pPr>
+      <w:r>
+        <w:rPr>
+          <w:rFonts w:ascii="Arial Unicode MS" w:hAnsi="Arial Unicode MS"/>
+        </w:rPr>
+        <w:t>Give the prompt for what day the month starts at</w:t>
+      </w:r>
+    </w:p>
+    <w:p>
+      <w:pPr>
+        <w:pStyle w:val="Body"/>
+        <w:numPr>
+          <w:ilvl w:val="0"/>
+          <w:numId w:val="2"/>
+        </w:numPr>
+        <w:ind w:left="360"/>
+      </w:pPr>
+      <w:r>
+        <w:t>Check to see if the value of the input is not nil</w:t>
+      </w:r>
+    </w:p>
+    <w:p>
+      <w:pPr>
+        <w:pStyle w:val="Body"/>
+        <w:numPr>
+          <w:ilvl w:val="0"/>
+          <w:numId w:val="2"/>
+        </w:numPr>
+        <w:ind w:left="360"/>
+      </w:pPr>
+      <w:r>
+        <w:t>Check to see if the input is an integer</w:t>
+      </w:r>
+    </w:p>
+    <w:p>
+      <w:pPr>
+        <w:pStyle w:val="Body"/>
+        <w:numPr>
+          <w:ilvl w:val="0"/>
+          <w:numId w:val="2"/>
+        </w:numPr>
+        <w:ind w:left="360"/>
+      </w:pPr>
+      <w:r>
+        <w:t>If not, repeat prompt</w:t>
+      </w:r>
+    </w:p>
+    <w:p>
+      <w:pPr>
+        <w:pStyle w:val="Body"/>
+        <w:numPr>
+          <w:ilvl w:val="0"/>
+          <w:numId w:val="2"/>
+        </w:numPr>
+        <w:ind w:left="360"/>
+      </w:pPr>
+      <w:r>
+        <w:t>Check to see if the value is less than 7 and more than 1</w:t>
+      </w:r>
+    </w:p>
+    <w:p>
+      <w:pPr>
+        <w:pStyle w:val="Body"/>
+        <w:numPr>
+          <w:ilvl w:val="0"/>
+          <w:numId w:val="2"/>
+        </w:numPr>
+        <w:ind w:left="360"/>
+      </w:pPr>
+      <w:r>
+        <w:t>If not, repeat prompt</w:t>
+      </w:r>
+    </w:p>
+    <w:p>
+      <w:pPr>
+        <w:pStyle w:val="Body"/>
+        <w:numPr>
+          <w:ilvl w:val="0"/>
+          <w:numId w:val="2"/>
+        </w:numPr>
+        <w:ind w:left="270" w:hanging="270"/>
+      </w:pPr>
+      <w:r>
+        <w:t>If it is, put the value into a variable to store it</w:t>
+      </w:r>
+    </w:p>
+    <w:p>
+      <w:pPr>
+        <w:pStyle w:val="Body"/>
+      </w:pPr>
+      <w:r>
+        <w:t>Give the prompt to find the amount of days</w:t>
+      </w:r>
+    </w:p>
+    <w:p>
+      <w:pPr>
+        <w:pStyle w:val="Body"/>
+        <w:numPr>
+          <w:ilvl w:val="0"/>
+          <w:numId w:val="2"/>
+        </w:numPr>
+        <w:ind w:left="360"/>
+      </w:pPr>
+      <w:r>
+        <w:t>Check to see if the value of the input is not nil</w:t>
+      </w:r>
+    </w:p>
+    <w:p>
+      <w:pPr>
+        <w:pStyle w:val="Body"/>
+        <w:numPr>
+          <w:ilvl w:val="0"/>
+          <w:numId w:val="2"/>
+        </w:numPr>
+        <w:ind w:left="360"/>
+      </w:pPr>
+      <w:r>
+        <w:t>Check to see if the input is an integer</w:t>
+      </w:r>
+    </w:p>
+    <w:p>
+      <w:pPr>
+        <w:pStyle w:val="Body"/>
+        <w:numPr>
+          <w:ilvl w:val="0"/>
+          <w:numId w:val="2"/>
+        </w:numPr>
+        <w:ind w:left="360"/>
+      </w:pPr>
+      <w:r>
+        <w:t xml:space="preserve">Check to see if the </w:t>
+      </w:r>
+      <w:r>
+        <w:t>value is less than or equal to 31 and more than or equal to 28</w:t>
+      </w:r>
+    </w:p>
+    <w:p>
+      <w:pPr>
+        <w:pStyle w:val="Body"/>
+        <w:numPr>
+          <w:ilvl w:val="0"/>
+          <w:numId w:val="2"/>
+        </w:numPr>
+        <w:ind w:left="360"/>
+      </w:pPr>
+      <w:r>
+        <w:t>If not, repeat prompt</w:t>
+      </w:r>
+    </w:p>
+    <w:p>
+      <w:pPr>
+        <w:pStyle w:val="Body"/>
+        <w:numPr>
+          <w:ilvl w:val="0"/>
+          <w:numId w:val="2"/>
+        </w:numPr>
+        <w:ind w:left="270" w:hanging="270"/>
+      </w:pPr>
+      <w:r>
+        <w:t>If it is, put the value into a variable to store it</w:t>
+      </w:r>
+    </w:p>
+    <w:p>
+      <w:pPr>
+        <w:pStyle w:val="Body"/>
+      </w:pPr>
+      <w:r>
+        <w:t>Give prompt for special day</w:t>
+      </w:r>
+    </w:p>
+    <w:p>
+      <w:pPr>
+        <w:pStyle w:val="Body"/>
+        <w:numPr>
+          <w:ilvl w:val="0"/>
+          <w:numId w:val="2"/>
+        </w:numPr>
+        <w:ind w:left="360"/>
+      </w:pPr>
+      <w:r>
+        <w:t>Check to see if the value of the input is not nil</w:t>
+      </w:r>
+    </w:p>
+    <w:p>
+      <w:pPr>
+        <w:pStyle w:val="Body"/>
+        <w:numPr>
+          <w:ilvl w:val="0"/>
+          <w:numId w:val="2"/>
+        </w:numPr>
+        <w:ind w:left="360"/>
+      </w:pPr>
+      <w:r>
+        <w:t>Check to see if the input is an integer</w:t>
+      </w:r>
+    </w:p>
+    <w:p>
+      <w:pPr>
+        <w:pStyle w:val="Body"/>
+        <w:numPr>
+          <w:ilvl w:val="0"/>
+          <w:numId w:val="2"/>
+        </w:numPr>
+        <w:ind w:left="360"/>
+      </w:pPr>
+      <w:r>
+        <w:t>If not, repeat prompt</w:t>
+      </w:r>
+    </w:p>
+    <w:p>
+      <w:pPr>
+        <w:pStyle w:val="Body"/>
+        <w:numPr>
+          <w:ilvl w:val="0"/>
+          <w:numId w:val="2"/>
+        </w:numPr>
+        <w:ind w:left="360"/>
+      </w:pPr>
+      <w:r>
+        <w:t xml:space="preserve">Check to see if the </w:t>
+      </w:r>
+      <w:r>
+        <w:t>value is less than the # of days</w:t>
+      </w:r>
+      <w:r>
+        <w:t xml:space="preserve"> and more than </w:t>
+      </w:r>
+      <w:r>
+        <w:t xml:space="preserve">or equal to </w:t>
+      </w:r>
+      <w:r>
+        <w:t>1</w:t>
+      </w:r>
+    </w:p>
+    <w:p>
+      <w:pPr>
+        <w:pStyle w:val="Body"/>
+        <w:numPr>
+          <w:ilvl w:val="0"/>
+          <w:numId w:val="2"/>
+        </w:numPr>
+        <w:ind w:left="360"/>
+      </w:pPr>
+      <w:r>
+        <w:t>If not, repeat prompt</w:t>
+      </w:r>
+    </w:p>
+    <w:p>
+      <w:pPr>
+        <w:pStyle w:val="Body"/>
+        <w:numPr>
+          <w:ilvl w:val="0"/>
+          <w:numId w:val="2"/>
+        </w:numPr>
+        <w:ind w:left="270" w:hanging="270"/>
+      </w:pPr>
+      <w:r>
+        <w:t>If it is, put the value into a variable to store it</w:t>
+      </w:r>
     </w:p>
     <w:p>
       <w:pPr>
@@ -171,36 +415,82 @@
     <w:p>
       <w:pPr>
         <w:pStyle w:val="Body"/>
+      </w:pPr>
+      <w:r>
+        <w:t>Create a global array that will hold all the days</w:t>
+      </w:r>
+    </w:p>
+    <w:p>
+      <w:pPr>
+        <w:pStyle w:val="Body"/>
+      </w:pPr>
+      <w:r>
+        <w:t>Create a loop that runs from 1 to the input amount of days</w:t>
+      </w:r>
+    </w:p>
+    <w:p>
+      <w:pPr>
+        <w:pStyle w:val="Body"/>
         <w:numPr>
           <w:ilvl w:val="0"/>
-          <w:numId w:val="1"/>
+          <w:numId w:val="2"/>
         </w:numPr>
+        <w:ind w:left="360"/>
+      </w:pPr>
+      <w:r>
+        <w:t>Check to see if the current value is equal to the special day value</w:t>
+      </w:r>
+    </w:p>
+    <w:p>
+      <w:pPr>
+        <w:pStyle w:val="Body"/>
+        <w:numPr>
+          <w:ilvl w:val="0"/>
+          <w:numId w:val="2"/>
+        </w:numPr>
+        <w:ind w:left="360"/>
+      </w:pPr>
+      <w:r>
+        <w:t>If it is, input an asterisk before it in the array</w:t>
+      </w:r>
+    </w:p>
+    <w:p>
+      <w:pPr>
+        <w:pStyle w:val="Body"/>
+        <w:numPr>
+          <w:ilvl w:val="0"/>
+          <w:numId w:val="2"/>
+        </w:numPr>
+        <w:ind w:left="360"/>
+      </w:pPr>
+      <w:r>
+        <w:t>Append the current value of the loop variable to the array</w:t>
+      </w:r>
+    </w:p>
+    <w:p>
+      <w:pPr>
+        <w:pStyle w:val="Body"/>
+        <w:numPr>
+          <w:ilvl w:val="0"/>
+          <w:numId w:val="2"/>
+        </w:numPr>
+        <w:ind w:left="360"/>
+      </w:pPr>
+    </w:p>
+    <w:p>
+      <w:pPr>
+        <w:pStyle w:val="Body"/>
+      </w:pPr>
+    </w:p>
+    <w:p>
+      <w:pPr>
+        <w:pStyle w:val="Body"/>
       </w:pPr>
       <w:r>
         <w:rPr>
           <w:rFonts w:ascii="Arial Unicode MS" w:hAnsi="Arial Unicode MS"/>
         </w:rPr>
-        <w:t>first line</w:t>
-      </w:r>
-    </w:p>
-    <w:p>
-      <w:pPr>
-        <w:pStyle w:val="Body"/>
-      </w:pPr>
-    </w:p>
-    <w:p>
-      <w:pPr>
-        <w:pStyle w:val="Body"/>
-      </w:pPr>
-    </w:p>
-    <w:p>
-      <w:pPr>
-        <w:pStyle w:val="Body"/>
-      </w:pPr>
-      <w:r>
-        <w:rPr>
-          <w:rFonts w:ascii="Arial Unicode MS" w:hAnsi="Arial Unicode MS"/>
-        </w:rPr>
+        <w:lastRenderedPageBreak/>
         <w:t>OUTPUT</w:t>
       </w:r>
     </w:p>
@@ -212,42 +502,9 @@
     <w:p>
       <w:pPr>
         <w:pStyle w:val="Body"/>
-        <w:numPr>
-          <w:ilvl w:val="0"/>
-          <w:numId w:val="1"/>
-        </w:numPr>
-      </w:pPr>
-      <w:r>
-        <w:rPr>
-          <w:rFonts w:ascii="Arial Unicode MS" w:hAnsi="Arial Unicode MS"/>
-        </w:rPr>
-        <w:t>first line</w:t>
-      </w:r>
-    </w:p>
-    <w:p>
-      <w:pPr>
-        <w:pStyle w:val="Body"/>
-      </w:pPr>
-    </w:p>
-    <w:p>
-      <w:pPr>
-        <w:pStyle w:val="Body"/>
-      </w:pPr>
-    </w:p>
-    <w:p>
-      <w:pPr>
-        <w:pStyle w:val="Body"/>
-      </w:pPr>
-    </w:p>
-    <w:p>
-      <w:pPr>
-        <w:pStyle w:val="Body"/>
-      </w:pPr>
-    </w:p>
-    <w:p>
-      <w:pPr>
-        <w:pStyle w:val="Body"/>
-      </w:pPr>
+      </w:pPr>
+      <w:bookmarkStart w:id="0" w:name="_GoBack"/>
+      <w:bookmarkEnd w:id="0"/>
     </w:p>
     <w:p>
       <w:pPr>
@@ -547,8 +804,124 @@
       </w:rPr>
     </w:lvl>
   </w:abstractNum>
+  <w:abstractNum w:abstractNumId="1">
+    <w:nsid w:val="53104732"/>
+    <w:multiLevelType w:val="hybridMultilevel"/>
+    <w:tmpl w:val="2F5E7496"/>
+    <w:lvl w:ilvl="0" w:tplc="00C4B714">
+      <w:start w:val="5"/>
+      <w:numFmt w:val="bullet"/>
+      <w:lvlText w:val="-"/>
+      <w:lvlJc w:val="left"/>
+      <w:pPr>
+        <w:ind w:left="1080" w:hanging="360"/>
+      </w:pPr>
+      <w:rPr>
+        <w:rFonts w:ascii="Helvetica" w:eastAsia="Arial Unicode MS" w:hAnsi="Helvetica" w:cs="Arial Unicode MS" w:hint="default"/>
+      </w:rPr>
+    </w:lvl>
+    <w:lvl w:ilvl="1" w:tplc="04090003" w:tentative="1">
+      <w:start w:val="1"/>
+      <w:numFmt w:val="bullet"/>
+      <w:lvlText w:val="o"/>
+      <w:lvlJc w:val="left"/>
+      <w:pPr>
+        <w:ind w:left="1800" w:hanging="360"/>
+      </w:pPr>
+      <w:rPr>
+        <w:rFonts w:ascii="Courier New" w:hAnsi="Courier New" w:cs="Courier New" w:hint="default"/>
+      </w:rPr>
+    </w:lvl>
+    <w:lvl w:ilvl="2" w:tplc="04090005" w:tentative="1">
+      <w:start w:val="1"/>
+      <w:numFmt w:val="bullet"/>
+      <w:lvlText w:val=""/>
+      <w:lvlJc w:val="left"/>
+      <w:pPr>
+        <w:ind w:left="2520" w:hanging="360"/>
+      </w:pPr>
+      <w:rPr>
+        <w:rFonts w:ascii="Wingdings" w:hAnsi="Wingdings" w:hint="default"/>
+      </w:rPr>
+    </w:lvl>
+    <w:lvl w:ilvl="3" w:tplc="04090001" w:tentative="1">
+      <w:start w:val="1"/>
+      <w:numFmt w:val="bullet"/>
+      <w:lvlText w:val=""/>
+      <w:lvlJc w:val="left"/>
+      <w:pPr>
+        <w:ind w:left="3240" w:hanging="360"/>
+      </w:pPr>
+      <w:rPr>
+        <w:rFonts w:ascii="Symbol" w:hAnsi="Symbol" w:hint="default"/>
+      </w:rPr>
+    </w:lvl>
+    <w:lvl w:ilvl="4" w:tplc="04090003" w:tentative="1">
+      <w:start w:val="1"/>
+      <w:numFmt w:val="bullet"/>
+      <w:lvlText w:val="o"/>
+      <w:lvlJc w:val="left"/>
+      <w:pPr>
+        <w:ind w:left="3960" w:hanging="360"/>
+      </w:pPr>
+      <w:rPr>
+        <w:rFonts w:ascii="Courier New" w:hAnsi="Courier New" w:cs="Courier New" w:hint="default"/>
+      </w:rPr>
+    </w:lvl>
+    <w:lvl w:ilvl="5" w:tplc="04090005" w:tentative="1">
+      <w:start w:val="1"/>
+      <w:numFmt w:val="bullet"/>
+      <w:lvlText w:val=""/>
+      <w:lvlJc w:val="left"/>
+      <w:pPr>
+        <w:ind w:left="4680" w:hanging="360"/>
+      </w:pPr>
+      <w:rPr>
+        <w:rFonts w:ascii="Wingdings" w:hAnsi="Wingdings" w:hint="default"/>
+      </w:rPr>
+    </w:lvl>
+    <w:lvl w:ilvl="6" w:tplc="04090001" w:tentative="1">
+      <w:start w:val="1"/>
+      <w:numFmt w:val="bullet"/>
+      <w:lvlText w:val=""/>
+      <w:lvlJc w:val="left"/>
+      <w:pPr>
+        <w:ind w:left="5400" w:hanging="360"/>
+      </w:pPr>
+      <w:rPr>
+        <w:rFonts w:ascii="Symbol" w:hAnsi="Symbol" w:hint="default"/>
+      </w:rPr>
+    </w:lvl>
+    <w:lvl w:ilvl="7" w:tplc="04090003" w:tentative="1">
+      <w:start w:val="1"/>
+      <w:numFmt w:val="bullet"/>
+      <w:lvlText w:val="o"/>
+      <w:lvlJc w:val="left"/>
+      <w:pPr>
+        <w:ind w:left="6120" w:hanging="360"/>
+      </w:pPr>
+      <w:rPr>
+        <w:rFonts w:ascii="Courier New" w:hAnsi="Courier New" w:cs="Courier New" w:hint="default"/>
+      </w:rPr>
+    </w:lvl>
+    <w:lvl w:ilvl="8" w:tplc="04090005" w:tentative="1">
+      <w:start w:val="1"/>
+      <w:numFmt w:val="bullet"/>
+      <w:lvlText w:val=""/>
+      <w:lvlJc w:val="left"/>
+      <w:pPr>
+        <w:ind w:left="6840" w:hanging="360"/>
+      </w:pPr>
+      <w:rPr>
+        <w:rFonts w:ascii="Wingdings" w:hAnsi="Wingdings" w:hint="default"/>
+      </w:rPr>
+    </w:lvl>
+  </w:abstractNum>
   <w:num w:numId="1">
     <w:abstractNumId w:val="0"/>
+  </w:num>
+  <w:num w:numId="2">
+    <w:abstractNumId w:val="1"/>
   </w:num>
 </w:numbering>
 </file>

</xml_diff>

<commit_message>
Finished test plan, working on algorithm. Worked with Simon.
</commit_message>
<xml_diff>
--- a/Exam Prep - 1 - Calendar - Algorithm.docx
+++ b/Exam Prep - 1 - Calendar - Algorithm.docx
@@ -12,6 +12,8 @@
       <w:r>
         <w:t>Calendar</w:t>
       </w:r>
+      <w:bookmarkStart w:id="0" w:name="_GoBack"/>
+      <w:bookmarkEnd w:id="0"/>
     </w:p>
     <w:p>
       <w:pPr>
@@ -261,10 +263,7 @@
         <w:ind w:left="360"/>
       </w:pPr>
       <w:r>
-        <w:t xml:space="preserve">Check to see if the </w:t>
-      </w:r>
-      <w:r>
-        <w:t>value is less than or equal to 31 and more than or equal to 28</w:t>
+        <w:t>Check to see if the value is less than or equal to 31 and more than or equal to 28</w:t>
       </w:r>
     </w:p>
     <w:p>
@@ -350,19 +349,7 @@
         <w:ind w:left="360"/>
       </w:pPr>
       <w:r>
-        <w:t xml:space="preserve">Check to see if the </w:t>
-      </w:r>
-      <w:r>
-        <w:t>value is less than the # of days</w:t>
-      </w:r>
-      <w:r>
-        <w:t xml:space="preserve"> and more than </w:t>
-      </w:r>
-      <w:r>
-        <w:t xml:space="preserve">or equal to </w:t>
-      </w:r>
-      <w:r>
-        <w:t>1</w:t>
+        <w:t>Check to see if the value is less than the # of days and more than or equal to 1</w:t>
       </w:r>
     </w:p>
     <w:p>
@@ -503,8 +490,6 @@
       <w:pPr>
         <w:pStyle w:val="Body"/>
       </w:pPr>
-      <w:bookmarkStart w:id="0" w:name="_GoBack"/>
-      <w:bookmarkEnd w:id="0"/>
     </w:p>
     <w:p>
       <w:pPr>

</xml_diff>